<commit_message>
Get out of my room, I'm playing Minecraft
</commit_message>
<xml_diff>
--- a/Parser Submission Report.docx
+++ b/Parser Submission Report.docx
@@ -222,7 +222,15 @@
         <w:tab/>
       </w:r>
       <w:r>
-        <w:t xml:space="preserve">In this manner we managed to implement print statements, assignment statements, and the evaluation of string expressions. However, we ran into a problem when trying to evaluate numeric expressions: we could no longer assume that every operation would be executed from left to right, and could no longer immediately add an operator as soon as it was seen. We </w:t>
+        <w:t xml:space="preserve">In this manner we managed to implement print statements, assignment statements, and the evaluation of string expressions. However, we ran into a problem when trying to evaluate numeric expressions: we could no longer assume that every operation would be executed from left to </w:t>
+      </w:r>
+      <w:proofErr w:type="gramStart"/>
+      <w:r>
+        <w:t>right, and</w:t>
+      </w:r>
+      <w:proofErr w:type="gramEnd"/>
+      <w:r>
+        <w:t xml:space="preserve"> could no longer immediately add an operator as soon as it was seen. We </w:t>
       </w:r>
       <w:r>
         <w:t>did not</w:t>
@@ -318,7 +326,15 @@
         <w:t xml:space="preserve">We implemented this by checking for </w:t>
       </w:r>
       <w:r>
-        <w:t xml:space="preserve">numerous syntactical errors that can occur when writing programs. A few examples are: checking for an undeclared variable, </w:t>
+        <w:t xml:space="preserve">numerous syntactical errors that can occur when writing programs. A few examples </w:t>
+      </w:r>
+      <w:proofErr w:type="gramStart"/>
+      <w:r>
+        <w:t>are:</w:t>
+      </w:r>
+      <w:proofErr w:type="gramEnd"/>
+      <w:r>
+        <w:t xml:space="preserve"> checking for an undeclared variable, </w:t>
       </w:r>
       <w:r>
         <w:t>checking for unexpected char</w:t>
@@ -548,10 +564,16 @@
       </w:pPr>
     </w:p>
     <w:p>
-      <w:pPr>
-        <w:jc w:val="center"/>
-      </w:pPr>
-      <w:r>
+      <w:r>
+        <w:br w:type="page"/>
+      </w:r>
+    </w:p>
+    <w:p>
+      <w:pPr>
+        <w:jc w:val="center"/>
+      </w:pPr>
+      <w:r>
+        <w:lastRenderedPageBreak/>
         <w:t>And here is the output from the inputted data</w:t>
       </w:r>
     </w:p>
@@ -568,18 +590,20 @@
         <w:rPr>
           <w:noProof/>
         </w:rPr>
-        <w:lastRenderedPageBreak/>
         <w:t>|</w:t>
       </w:r>
+    </w:p>
+    <w:p/>
+    <w:p>
       <w:r>
         <w:rPr>
           <w:noProof/>
         </w:rPr>
         <w:drawing>
-          <wp:inline distT="0" distB="0" distL="0" distR="0" wp14:anchorId="4AE87E1E" wp14:editId="543B11C6">
-            <wp:extent cx="5495238" cy="8000000"/>
-            <wp:effectExtent l="0" t="0" r="0" b="1270"/>
-            <wp:docPr id="5" name="Picture 5"/>
+          <wp:inline distT="0" distB="0" distL="0" distR="0" wp14:anchorId="54A8B778" wp14:editId="5FD8145E">
+            <wp:extent cx="5943600" cy="4024630"/>
+            <wp:effectExtent l="0" t="0" r="0" b="0"/>
+            <wp:docPr id="17" name="Picture 17"/>
             <wp:cNvGraphicFramePr>
               <a:graphicFrameLocks xmlns:a="http://schemas.openxmlformats.org/drawingml/2006/main" noChangeAspect="1"/>
             </wp:cNvGraphicFramePr>
@@ -599,7 +623,7 @@
                   <pic:spPr>
                     <a:xfrm>
                       <a:off x="0" y="0"/>
-                      <a:ext cx="5495238" cy="8000000"/>
+                      <a:ext cx="5943600" cy="4024630"/>
                     </a:xfrm>
                     <a:prstGeom prst="rect">
                       <a:avLst/>
@@ -613,19 +637,16 @@
       </w:r>
     </w:p>
     <w:p>
-      <w:pPr>
-        <w:jc w:val="center"/>
-      </w:pPr>
       <w:r>
         <w:rPr>
           <w:noProof/>
         </w:rPr>
         <w:lastRenderedPageBreak/>
         <w:drawing>
-          <wp:inline distT="0" distB="0" distL="0" distR="0" wp14:anchorId="3D942E3E" wp14:editId="78BECC93">
-            <wp:extent cx="5628571" cy="7780952"/>
-            <wp:effectExtent l="0" t="0" r="0" b="0"/>
-            <wp:docPr id="6" name="Picture 6"/>
+          <wp:inline distT="0" distB="0" distL="0" distR="0" wp14:anchorId="3C3CB6AD" wp14:editId="6B604FFC">
+            <wp:extent cx="5943600" cy="4848860"/>
+            <wp:effectExtent l="0" t="0" r="0" b="8890"/>
+            <wp:docPr id="18" name="Picture 18"/>
             <wp:cNvGraphicFramePr>
               <a:graphicFrameLocks xmlns:a="http://schemas.openxmlformats.org/drawingml/2006/main" noChangeAspect="1"/>
             </wp:cNvGraphicFramePr>
@@ -645,7 +666,7 @@
                   <pic:spPr>
                     <a:xfrm>
                       <a:off x="0" y="0"/>
-                      <a:ext cx="5628571" cy="7780952"/>
+                      <a:ext cx="5943600" cy="4848860"/>
                     </a:xfrm>
                     <a:prstGeom prst="rect">
                       <a:avLst/>
@@ -659,24 +680,16 @@
       </w:r>
     </w:p>
     <w:p>
-      <w:pPr>
-        <w:jc w:val="center"/>
-      </w:pPr>
-    </w:p>
-    <w:p>
-      <w:pPr>
-        <w:jc w:val="center"/>
-      </w:pPr>
       <w:r>
         <w:rPr>
           <w:noProof/>
         </w:rPr>
         <w:lastRenderedPageBreak/>
         <w:drawing>
-          <wp:inline distT="0" distB="0" distL="0" distR="0" wp14:anchorId="3040545E" wp14:editId="2EF15A10">
-            <wp:extent cx="5752381" cy="7819048"/>
-            <wp:effectExtent l="0" t="0" r="1270" b="0"/>
-            <wp:docPr id="7" name="Picture 7"/>
+          <wp:inline distT="0" distB="0" distL="0" distR="0" wp14:anchorId="015CFBF2" wp14:editId="0992CF67">
+            <wp:extent cx="5943600" cy="4827905"/>
+            <wp:effectExtent l="0" t="0" r="0" b="0"/>
+            <wp:docPr id="19" name="Picture 19"/>
             <wp:cNvGraphicFramePr>
               <a:graphicFrameLocks xmlns:a="http://schemas.openxmlformats.org/drawingml/2006/main" noChangeAspect="1"/>
             </wp:cNvGraphicFramePr>
@@ -696,7 +709,7 @@
                   <pic:spPr>
                     <a:xfrm>
                       <a:off x="0" y="0"/>
-                      <a:ext cx="5752381" cy="7819048"/>
+                      <a:ext cx="5943600" cy="4827905"/>
                     </a:xfrm>
                     <a:prstGeom prst="rect">
                       <a:avLst/>
@@ -710,24 +723,16 @@
       </w:r>
     </w:p>
     <w:p>
-      <w:pPr>
-        <w:jc w:val="center"/>
-      </w:pPr>
-    </w:p>
-    <w:p>
-      <w:pPr>
-        <w:jc w:val="center"/>
-      </w:pPr>
       <w:r>
         <w:rPr>
           <w:noProof/>
         </w:rPr>
         <w:lastRenderedPageBreak/>
         <w:drawing>
-          <wp:inline distT="0" distB="0" distL="0" distR="0" wp14:anchorId="2D1BA147" wp14:editId="66C249C6">
-            <wp:extent cx="5943600" cy="2662555"/>
-            <wp:effectExtent l="0" t="0" r="0" b="4445"/>
-            <wp:docPr id="8" name="Picture 8"/>
+          <wp:inline distT="0" distB="0" distL="0" distR="0" wp14:anchorId="4392C680" wp14:editId="72EACDCE">
+            <wp:extent cx="5943600" cy="4808855"/>
+            <wp:effectExtent l="0" t="0" r="0" b="0"/>
+            <wp:docPr id="20" name="Picture 20"/>
             <wp:cNvGraphicFramePr>
               <a:graphicFrameLocks xmlns:a="http://schemas.openxmlformats.org/drawingml/2006/main" noChangeAspect="1"/>
             </wp:cNvGraphicFramePr>
@@ -747,7 +752,7 @@
                   <pic:spPr>
                     <a:xfrm>
                       <a:off x="0" y="0"/>
-                      <a:ext cx="5943600" cy="2662555"/>
+                      <a:ext cx="5943600" cy="4808855"/>
                     </a:xfrm>
                     <a:prstGeom prst="rect">
                       <a:avLst/>
@@ -761,9 +766,47 @@
       </w:r>
     </w:p>
     <w:p>
-      <w:pPr>
-        <w:jc w:val="center"/>
-      </w:pPr>
+      <w:r>
+        <w:rPr>
+          <w:noProof/>
+        </w:rPr>
+        <w:lastRenderedPageBreak/>
+        <w:drawing>
+          <wp:inline distT="0" distB="0" distL="0" distR="0" wp14:anchorId="0A10964E" wp14:editId="79BEDBB3">
+            <wp:extent cx="5943600" cy="4062095"/>
+            <wp:effectExtent l="0" t="0" r="0" b="0"/>
+            <wp:docPr id="21" name="Picture 21"/>
+            <wp:cNvGraphicFramePr>
+              <a:graphicFrameLocks xmlns:a="http://schemas.openxmlformats.org/drawingml/2006/main" noChangeAspect="1"/>
+            </wp:cNvGraphicFramePr>
+            <a:graphic xmlns:a="http://schemas.openxmlformats.org/drawingml/2006/main">
+              <a:graphicData uri="http://schemas.openxmlformats.org/drawingml/2006/picture">
+                <pic:pic xmlns:pic="http://schemas.openxmlformats.org/drawingml/2006/picture">
+                  <pic:nvPicPr>
+                    <pic:cNvPr id="1" name=""/>
+                    <pic:cNvPicPr/>
+                  </pic:nvPicPr>
+                  <pic:blipFill>
+                    <a:blip r:embed="rId11"/>
+                    <a:stretch>
+                      <a:fillRect/>
+                    </a:stretch>
+                  </pic:blipFill>
+                  <pic:spPr>
+                    <a:xfrm>
+                      <a:off x="0" y="0"/>
+                      <a:ext cx="5943600" cy="4062095"/>
+                    </a:xfrm>
+                    <a:prstGeom prst="rect">
+                      <a:avLst/>
+                    </a:prstGeom>
+                  </pic:spPr>
+                </pic:pic>
+              </a:graphicData>
+            </a:graphic>
+          </wp:inline>
+        </w:drawing>
+      </w:r>
     </w:p>
     <w:p>
       <w:pPr>
@@ -826,9 +869,9 @@
           <w:sz w:val="20"/>
           <w:szCs w:val="20"/>
         </w:rPr>
-        <w:t>Put_Line</w:t>
-      </w:r>
-      <w:proofErr w:type="spellEnd"/>
+        <w:t>Put_</w:t>
+      </w:r>
+      <w:proofErr w:type="gramStart"/>
       <w:r>
         <w:rPr>
           <w:rFonts w:ascii="Courier New" w:eastAsia="Times New Roman" w:hAnsi="Courier New" w:cs="Courier New"/>
@@ -836,7 +879,27 @@
           <w:sz w:val="20"/>
           <w:szCs w:val="20"/>
         </w:rPr>
-        <w:t>(Gaming);</w:t>
+        <w:t>Line</w:t>
+      </w:r>
+      <w:proofErr w:type="spellEnd"/>
+      <w:r>
+        <w:rPr>
+          <w:rFonts w:ascii="Courier New" w:eastAsia="Times New Roman" w:hAnsi="Courier New" w:cs="Courier New"/>
+          <w:color w:val="A9B7C6"/>
+          <w:sz w:val="20"/>
+          <w:szCs w:val="20"/>
+        </w:rPr>
+        <w:t>(</w:t>
+      </w:r>
+      <w:proofErr w:type="gramEnd"/>
+      <w:r>
+        <w:rPr>
+          <w:rFonts w:ascii="Courier New" w:eastAsia="Times New Roman" w:hAnsi="Courier New" w:cs="Courier New"/>
+          <w:color w:val="A9B7C6"/>
+          <w:sz w:val="20"/>
+          <w:szCs w:val="20"/>
+        </w:rPr>
+        <w:t>Gaming);</w:t>
       </w:r>
     </w:p>
     <w:p>
@@ -904,7 +967,7 @@
                     <pic:cNvPicPr/>
                   </pic:nvPicPr>
                   <pic:blipFill>
-                    <a:blip r:embed="rId11">
+                    <a:blip r:embed="rId12">
                       <a:extLst>
                         <a:ext uri="{28A0092B-C50C-407E-A947-70E740481C1C}">
                           <a14:useLocalDpi xmlns:a14="http://schemas.microsoft.com/office/drawing/2010/main" val="0"/>
@@ -1022,6 +1085,7 @@
         <w:jc w:val="center"/>
       </w:pPr>
       <w:r>
+        <w:lastRenderedPageBreak/>
         <w:t>Forgetting semi colon to end line</w:t>
       </w:r>
     </w:p>
@@ -1060,7 +1124,6 @@
         <w:rPr>
           <w:noProof/>
         </w:rPr>
-        <w:lastRenderedPageBreak/>
         <w:drawing>
           <wp:anchor distT="0" distB="0" distL="114300" distR="114300" simplePos="0" relativeHeight="251660288" behindDoc="1" locked="0" layoutInCell="1" allowOverlap="1" wp14:anchorId="76E0979A" wp14:editId="38B6131E">
             <wp:simplePos x="0" y="0"/>
@@ -1085,7 +1148,7 @@
                     <pic:cNvPicPr/>
                   </pic:nvPicPr>
                   <pic:blipFill>
-                    <a:blip r:embed="rId12">
+                    <a:blip r:embed="rId13">
                       <a:extLst>
                         <a:ext uri="{28A0092B-C50C-407E-A947-70E740481C1C}">
                           <a14:useLocalDpi xmlns:a14="http://schemas.microsoft.com/office/drawing/2010/main" val="0"/>
@@ -1143,11 +1206,19 @@
           <w:color w:val="A9B7C6"/>
         </w:rPr>
       </w:pPr>
+      <w:proofErr w:type="gramStart"/>
       <w:r>
         <w:rPr>
           <w:color w:val="A9B7C6"/>
         </w:rPr>
-        <w:t>bob : String := 4;</w:t>
+        <w:t>bob :</w:t>
+      </w:r>
+      <w:proofErr w:type="gramEnd"/>
+      <w:r>
+        <w:rPr>
+          <w:color w:val="A9B7C6"/>
+        </w:rPr>
+        <w:t xml:space="preserve"> String := 4;</w:t>
       </w:r>
     </w:p>
     <w:p>
@@ -1184,7 +1255,7 @@
                     <pic:cNvPicPr/>
                   </pic:nvPicPr>
                   <pic:blipFill>
-                    <a:blip r:embed="rId13"/>
+                    <a:blip r:embed="rId14"/>
                     <a:stretch>
                       <a:fillRect/>
                     </a:stretch>
@@ -1215,59 +1286,33 @@
     </w:p>
     <w:p>
       <w:pPr>
-        <w:jc w:val="center"/>
-      </w:pPr>
-    </w:p>
-    <w:p>
-      <w:pPr>
-        <w:jc w:val="center"/>
-      </w:pPr>
-    </w:p>
-    <w:p>
-      <w:pPr>
-        <w:jc w:val="center"/>
-      </w:pPr>
-    </w:p>
-    <w:p>
-      <w:pPr>
-        <w:jc w:val="center"/>
-      </w:pPr>
-    </w:p>
-    <w:p>
-      <w:pPr>
-        <w:jc w:val="center"/>
-      </w:pPr>
-    </w:p>
-    <w:p>
-      <w:pPr>
         <w:pStyle w:val="HTMLPreformatted"/>
         <w:shd w:val="clear" w:color="auto" w:fill="2B2B2B"/>
         <w:rPr>
           <w:color w:val="A9B7C6"/>
         </w:rPr>
       </w:pPr>
+      <w:proofErr w:type="gramStart"/>
       <w:r>
         <w:rPr>
           <w:color w:val="A9B7C6"/>
         </w:rPr>
-        <w:t>bob : Boolean := 4;</w:t>
-      </w:r>
-    </w:p>
-    <w:p>
-      <w:pPr>
-        <w:jc w:val="center"/>
-      </w:pPr>
-    </w:p>
-    <w:p>
-      <w:pPr>
-        <w:jc w:val="center"/>
-      </w:pPr>
-    </w:p>
-    <w:p>
-      <w:pPr>
-        <w:jc w:val="center"/>
-      </w:pPr>
-    </w:p>
+        <w:t>bob :</w:t>
+      </w:r>
+      <w:proofErr w:type="gramEnd"/>
+      <w:r>
+        <w:rPr>
+          <w:color w:val="A9B7C6"/>
+        </w:rPr>
+        <w:t xml:space="preserve"> Boolean := 4;</w:t>
+      </w:r>
+    </w:p>
+    <w:p>
+      <w:pPr>
+        <w:jc w:val="center"/>
+      </w:pPr>
+    </w:p>
+    <w:p/>
     <w:p>
       <w:pPr>
         <w:jc w:val="center"/>
@@ -1283,18 +1328,10 @@
         </w:rPr>
         <w:lastRenderedPageBreak/>
         <w:drawing>
-          <wp:anchor distT="0" distB="0" distL="114300" distR="114300" simplePos="0" relativeHeight="251661312" behindDoc="1" locked="0" layoutInCell="1" allowOverlap="1" wp14:anchorId="0D07D6CB" wp14:editId="0C9C64C6">
-            <wp:simplePos x="0" y="0"/>
-            <wp:positionH relativeFrom="margin">
-              <wp:posOffset>47625</wp:posOffset>
-            </wp:positionH>
-            <wp:positionV relativeFrom="paragraph">
-              <wp:posOffset>-533400</wp:posOffset>
-            </wp:positionV>
-            <wp:extent cx="5123180" cy="2304925"/>
-            <wp:effectExtent l="0" t="0" r="1270" b="635"/>
-            <wp:wrapNone/>
-            <wp:docPr id="12" name="Picture 12"/>
+          <wp:inline distT="0" distB="0" distL="0" distR="0" wp14:anchorId="3068FA2D" wp14:editId="6E6C1B15">
+            <wp:extent cx="5943600" cy="1331595"/>
+            <wp:effectExtent l="0" t="0" r="0" b="1905"/>
+            <wp:docPr id="14" name="Picture 14"/>
             <wp:cNvGraphicFramePr>
               <a:graphicFrameLocks xmlns:a="http://schemas.openxmlformats.org/drawingml/2006/main" noChangeAspect="1"/>
             </wp:cNvGraphicFramePr>
@@ -1306,13 +1343,7 @@
                     <pic:cNvPicPr/>
                   </pic:nvPicPr>
                   <pic:blipFill>
-                    <a:blip r:embed="rId14">
-                      <a:extLst>
-                        <a:ext uri="{28A0092B-C50C-407E-A947-70E740481C1C}">
-                          <a14:useLocalDpi xmlns:a14="http://schemas.microsoft.com/office/drawing/2010/main" val="0"/>
-                        </a:ext>
-                      </a:extLst>
-                    </a:blip>
+                    <a:blip r:embed="rId15"/>
                     <a:stretch>
                       <a:fillRect/>
                     </a:stretch>
@@ -1320,7 +1351,7 @@
                   <pic:spPr>
                     <a:xfrm>
                       <a:off x="0" y="0"/>
-                      <a:ext cx="5123180" cy="2304925"/>
+                      <a:ext cx="5943600" cy="1331595"/>
                     </a:xfrm>
                     <a:prstGeom prst="rect">
                       <a:avLst/>
@@ -1329,20 +1360,9 @@
                 </pic:pic>
               </a:graphicData>
             </a:graphic>
-            <wp14:sizeRelH relativeFrom="page">
-              <wp14:pctWidth>0</wp14:pctWidth>
-            </wp14:sizeRelH>
-            <wp14:sizeRelV relativeFrom="page">
-              <wp14:pctHeight>0</wp14:pctHeight>
-            </wp14:sizeRelV>
-          </wp:anchor>
+          </wp:inline>
         </w:drawing>
       </w:r>
-    </w:p>
-    <w:p>
-      <w:pPr>
-        <w:jc w:val="center"/>
-      </w:pPr>
     </w:p>
     <w:p>
       <w:pPr>
@@ -1388,12 +1408,25 @@
           <w:color w:val="A9B7C6"/>
         </w:rPr>
       </w:pPr>
+      <w:proofErr w:type="gramStart"/>
       <w:r>
         <w:rPr>
           <w:color w:val="A9B7C6"/>
         </w:rPr>
-        <w:t>bob : Integer := z;</w:t>
-      </w:r>
+        <w:t>bob :</w:t>
+      </w:r>
+      <w:proofErr w:type="gramEnd"/>
+      <w:r>
+        <w:rPr>
+          <w:color w:val="A9B7C6"/>
+        </w:rPr>
+        <w:t xml:space="preserve"> Integer := true;</w:t>
+      </w:r>
+    </w:p>
+    <w:p>
+      <w:pPr>
+        <w:jc w:val="center"/>
+      </w:pPr>
     </w:p>
     <w:p>
       <w:pPr>
@@ -1412,18 +1445,10 @@
           <w:noProof/>
         </w:rPr>
         <w:drawing>
-          <wp:anchor distT="0" distB="0" distL="114300" distR="114300" simplePos="0" relativeHeight="251662336" behindDoc="1" locked="0" layoutInCell="1" allowOverlap="1" wp14:anchorId="7A5A2F65" wp14:editId="0C342A4E">
-            <wp:simplePos x="0" y="0"/>
-            <wp:positionH relativeFrom="margin">
-              <wp:posOffset>-28575</wp:posOffset>
-            </wp:positionH>
-            <wp:positionV relativeFrom="paragraph">
-              <wp:posOffset>36195</wp:posOffset>
-            </wp:positionV>
-            <wp:extent cx="5943600" cy="3121660"/>
-            <wp:effectExtent l="0" t="0" r="0" b="2540"/>
-            <wp:wrapNone/>
-            <wp:docPr id="13" name="Picture 13"/>
+          <wp:inline distT="0" distB="0" distL="0" distR="0" wp14:anchorId="4AAFC966" wp14:editId="780E56E3">
+            <wp:extent cx="5943600" cy="1927860"/>
+            <wp:effectExtent l="0" t="0" r="0" b="0"/>
+            <wp:docPr id="16" name="Picture 16"/>
             <wp:cNvGraphicFramePr>
               <a:graphicFrameLocks xmlns:a="http://schemas.openxmlformats.org/drawingml/2006/main" noChangeAspect="1"/>
             </wp:cNvGraphicFramePr>
@@ -1435,13 +1460,7 @@
                     <pic:cNvPicPr/>
                   </pic:nvPicPr>
                   <pic:blipFill>
-                    <a:blip r:embed="rId15">
-                      <a:extLst>
-                        <a:ext uri="{28A0092B-C50C-407E-A947-70E740481C1C}">
-                          <a14:useLocalDpi xmlns:a14="http://schemas.microsoft.com/office/drawing/2010/main" val="0"/>
-                        </a:ext>
-                      </a:extLst>
-                    </a:blip>
+                    <a:blip r:embed="rId16"/>
                     <a:stretch>
                       <a:fillRect/>
                     </a:stretch>
@@ -1449,7 +1468,7 @@
                   <pic:spPr>
                     <a:xfrm>
                       <a:off x="0" y="0"/>
-                      <a:ext cx="5943600" cy="3121660"/>
+                      <a:ext cx="5943600" cy="1927860"/>
                     </a:xfrm>
                     <a:prstGeom prst="rect">
                       <a:avLst/>
@@ -1458,13 +1477,7 @@
                 </pic:pic>
               </a:graphicData>
             </a:graphic>
-            <wp14:sizeRelH relativeFrom="page">
-              <wp14:pctWidth>0</wp14:pctWidth>
-            </wp14:sizeRelH>
-            <wp14:sizeRelV relativeFrom="page">
-              <wp14:pctHeight>0</wp14:pctHeight>
-            </wp14:sizeRelV>
-          </wp:anchor>
+          </wp:inline>
         </w:drawing>
       </w:r>
     </w:p>
@@ -1476,56 +1489,7 @@
         </w:rPr>
       </w:pPr>
     </w:p>
-    <w:p>
-      <w:pPr>
-        <w:jc w:val="center"/>
-      </w:pPr>
-    </w:p>
-    <w:p>
-      <w:pPr>
-        <w:jc w:val="center"/>
-      </w:pPr>
-    </w:p>
-    <w:p>
-      <w:pPr>
-        <w:jc w:val="center"/>
-      </w:pPr>
-    </w:p>
-    <w:p>
-      <w:pPr>
-        <w:jc w:val="center"/>
-      </w:pPr>
-    </w:p>
-    <w:p>
-      <w:pPr>
-        <w:jc w:val="center"/>
-      </w:pPr>
-    </w:p>
-    <w:p>
-      <w:pPr>
-        <w:jc w:val="center"/>
-      </w:pPr>
-    </w:p>
-    <w:p>
-      <w:pPr>
-        <w:jc w:val="center"/>
-      </w:pPr>
-    </w:p>
-    <w:p>
-      <w:pPr>
-        <w:jc w:val="center"/>
-      </w:pPr>
-    </w:p>
-    <w:p>
-      <w:pPr>
-        <w:jc w:val="center"/>
-      </w:pPr>
-    </w:p>
-    <w:p>
-      <w:pPr>
-        <w:jc w:val="center"/>
-      </w:pPr>
-    </w:p>
+    <w:p/>
     <w:p>
       <w:pPr>
         <w:jc w:val="center"/>
@@ -1574,16 +1538,7 @@
         <w:t xml:space="preserve"> </w:t>
       </w:r>
     </w:p>
-    <w:p>
-      <w:pPr>
-        <w:jc w:val="center"/>
-      </w:pPr>
-    </w:p>
-    <w:p>
-      <w:pPr>
-        <w:jc w:val="center"/>
-      </w:pPr>
-    </w:p>
+    <w:p/>
     <w:sectPr>
       <w:pgSz w:w="12240" w:h="15840"/>
       <w:pgMar w:top="1440" w:right="1440" w:bottom="1440" w:left="1440" w:header="720" w:footer="720" w:gutter="0"/>

</xml_diff>